<commit_message>
yyt: merge conflicts except tree, some bugs occur
</commit_message>
<xml_diff>
--- a/report/文法词法.docx
+++ b/report/文法词法.docx
@@ -1041,6 +1041,7 @@
                 <w:rFonts w:ascii="Times New Roman" w:hAnsi="Times New Roman" w:cs="Times New Roman"/>
                 <w:sz w:val="24"/>
                 <w:szCs w:val="24"/>
+                <w:highlight w:val="yellow"/>
               </w:rPr>
             </w:pPr>
             <w:r>
@@ -1048,16 +1049,9 @@
                 <w:rFonts w:ascii="Times New Roman" w:hAnsi="Times New Roman" w:cs="Times New Roman" w:hint="eastAsia"/>
                 <w:sz w:val="24"/>
                 <w:szCs w:val="24"/>
-              </w:rPr>
-              <w:t>V</w:t>
-            </w:r>
-            <w:r>
-              <w:rPr>
-                <w:rFonts w:ascii="Times New Roman" w:hAnsi="Times New Roman" w:cs="Times New Roman"/>
-                <w:sz w:val="24"/>
-                <w:szCs w:val="24"/>
-              </w:rPr>
-              <w:t>OID</w:t>
+                <w:highlight w:val="yellow"/>
+              </w:rPr>
+              <w:t>FLOAT</w:t>
             </w:r>
           </w:p>
         </w:tc>
@@ -1073,29 +1067,33 @@
                 <w:rFonts w:ascii="Times New Roman" w:hAnsi="Times New Roman" w:cs="Times New Roman"/>
                 <w:sz w:val="24"/>
                 <w:szCs w:val="24"/>
-              </w:rPr>
-            </w:pPr>
-            <w:r>
-              <w:rPr>
-                <w:rFonts w:ascii="Times New Roman" w:hAnsi="Times New Roman" w:cs="Times New Roman"/>
-                <w:sz w:val="24"/>
-                <w:szCs w:val="24"/>
+                <w:highlight w:val="yellow"/>
+              </w:rPr>
+            </w:pPr>
+            <w:r>
+              <w:rPr>
+                <w:rFonts w:ascii="Times New Roman" w:hAnsi="Times New Roman" w:cs="Times New Roman"/>
+                <w:sz w:val="24"/>
+                <w:szCs w:val="24"/>
+                <w:highlight w:val="yellow"/>
               </w:rPr>
               <w:t>“</w:t>
             </w:r>
             <w:r>
               <w:rPr>
-                <w:rFonts w:ascii="Times New Roman" w:hAnsi="Times New Roman" w:cs="Times New Roman"/>
-                <w:sz w:val="24"/>
-                <w:szCs w:val="24"/>
-              </w:rPr>
-              <w:t>void</w:t>
-            </w:r>
-            <w:r>
-              <w:rPr>
-                <w:rFonts w:ascii="Times New Roman" w:hAnsi="Times New Roman" w:cs="Times New Roman"/>
-                <w:sz w:val="24"/>
-                <w:szCs w:val="24"/>
+                <w:rFonts w:ascii="Times New Roman" w:hAnsi="Times New Roman" w:cs="Times New Roman" w:hint="eastAsia"/>
+                <w:sz w:val="24"/>
+                <w:szCs w:val="24"/>
+                <w:highlight w:val="yellow"/>
+              </w:rPr>
+              <w:t>float</w:t>
+            </w:r>
+            <w:r>
+              <w:rPr>
+                <w:rFonts w:ascii="Times New Roman" w:hAnsi="Times New Roman" w:cs="Times New Roman"/>
+                <w:sz w:val="24"/>
+                <w:szCs w:val="24"/>
+                <w:highlight w:val="yellow"/>
               </w:rPr>
               <w:t>”</w:t>
             </w:r>
@@ -1115,6 +1113,7 @@
                 <w:rFonts w:ascii="Times New Roman" w:hAnsi="Times New Roman" w:cs="Times New Roman"/>
                 <w:sz w:val="24"/>
                 <w:szCs w:val="24"/>
+                <w:highlight w:val="yellow"/>
               </w:rPr>
             </w:pPr>
             <w:r>
@@ -1122,16 +1121,18 @@
                 <w:rFonts w:ascii="Times New Roman" w:hAnsi="Times New Roman" w:cs="Times New Roman" w:hint="eastAsia"/>
                 <w:sz w:val="24"/>
                 <w:szCs w:val="24"/>
-              </w:rPr>
-              <w:t>I</w:t>
-            </w:r>
-            <w:r>
-              <w:rPr>
-                <w:rFonts w:ascii="Times New Roman" w:hAnsi="Times New Roman" w:cs="Times New Roman"/>
-                <w:sz w:val="24"/>
-                <w:szCs w:val="24"/>
-              </w:rPr>
-              <w:t>F</w:t>
+                <w:highlight w:val="yellow"/>
+              </w:rPr>
+              <w:t>B</w:t>
+            </w:r>
+            <w:r>
+              <w:rPr>
+                <w:rFonts w:ascii="Times New Roman" w:hAnsi="Times New Roman" w:cs="Times New Roman"/>
+                <w:sz w:val="24"/>
+                <w:szCs w:val="24"/>
+                <w:highlight w:val="yellow"/>
+              </w:rPr>
+              <w:t>OOL</w:t>
             </w:r>
           </w:p>
         </w:tc>
@@ -1147,31 +1148,17 @@
                 <w:rFonts w:ascii="Times New Roman" w:hAnsi="Times New Roman" w:cs="Times New Roman"/>
                 <w:sz w:val="24"/>
                 <w:szCs w:val="24"/>
-              </w:rPr>
-            </w:pPr>
-            <w:r>
-              <w:rPr>
-                <w:rFonts w:ascii="Times New Roman" w:hAnsi="Times New Roman" w:cs="Times New Roman"/>
-                <w:sz w:val="24"/>
-                <w:szCs w:val="24"/>
-              </w:rPr>
-              <w:t>“</w:t>
-            </w:r>
-            <w:r>
-              <w:rPr>
-                <w:rFonts w:ascii="Times New Roman" w:hAnsi="Times New Roman" w:cs="Times New Roman"/>
-                <w:sz w:val="24"/>
-                <w:szCs w:val="24"/>
-              </w:rPr>
-              <w:t>if</w:t>
-            </w:r>
-            <w:r>
-              <w:rPr>
-                <w:rFonts w:ascii="Times New Roman" w:hAnsi="Times New Roman" w:cs="Times New Roman"/>
-                <w:sz w:val="24"/>
-                <w:szCs w:val="24"/>
-              </w:rPr>
-              <w:t>”</w:t>
+                <w:highlight w:val="yellow"/>
+              </w:rPr>
+            </w:pPr>
+            <w:r>
+              <w:rPr>
+                <w:rFonts w:ascii="Times New Roman" w:hAnsi="Times New Roman" w:cs="Times New Roman"/>
+                <w:sz w:val="24"/>
+                <w:szCs w:val="24"/>
+                <w:highlight w:val="yellow"/>
+              </w:rPr>
+              <w:t>“bool”</w:t>
             </w:r>
           </w:p>
         </w:tc>
@@ -1197,15 +1184,15 @@
                 <w:sz w:val="24"/>
                 <w:szCs w:val="24"/>
               </w:rPr>
-              <w:t>E</w:t>
-            </w:r>
-            <w:r>
-              <w:rPr>
-                <w:rFonts w:ascii="Times New Roman" w:hAnsi="Times New Roman" w:cs="Times New Roman"/>
-                <w:sz w:val="24"/>
-                <w:szCs w:val="24"/>
-              </w:rPr>
-              <w:t>LSE</w:t>
+              <w:t>I</w:t>
+            </w:r>
+            <w:r>
+              <w:rPr>
+                <w:rFonts w:ascii="Times New Roman" w:hAnsi="Times New Roman" w:cs="Times New Roman"/>
+                <w:sz w:val="24"/>
+                <w:szCs w:val="24"/>
+              </w:rPr>
+              <w:t>F</w:t>
             </w:r>
           </w:p>
         </w:tc>
@@ -1237,7 +1224,7 @@
                 <w:sz w:val="24"/>
                 <w:szCs w:val="24"/>
               </w:rPr>
-              <w:t>else</w:t>
+              <w:t>if</w:t>
             </w:r>
             <w:r>
               <w:rPr>
@@ -1271,15 +1258,15 @@
                 <w:sz w:val="24"/>
                 <w:szCs w:val="24"/>
               </w:rPr>
-              <w:t>W</w:t>
-            </w:r>
-            <w:r>
-              <w:rPr>
-                <w:rFonts w:ascii="Times New Roman" w:hAnsi="Times New Roman" w:cs="Times New Roman"/>
-                <w:sz w:val="24"/>
-                <w:szCs w:val="24"/>
-              </w:rPr>
-              <w:t>HILE</w:t>
+              <w:t>E</w:t>
+            </w:r>
+            <w:r>
+              <w:rPr>
+                <w:rFonts w:ascii="Times New Roman" w:hAnsi="Times New Roman" w:cs="Times New Roman"/>
+                <w:sz w:val="24"/>
+                <w:szCs w:val="24"/>
+              </w:rPr>
+              <w:t>LSE</w:t>
             </w:r>
           </w:p>
         </w:tc>
@@ -1311,7 +1298,7 @@
                 <w:sz w:val="24"/>
                 <w:szCs w:val="24"/>
               </w:rPr>
-              <w:t>while</w:t>
+              <w:t>else</w:t>
             </w:r>
             <w:r>
               <w:rPr>
@@ -1345,15 +1332,15 @@
                 <w:sz w:val="24"/>
                 <w:szCs w:val="24"/>
               </w:rPr>
-              <w:t>B</w:t>
-            </w:r>
-            <w:r>
-              <w:rPr>
-                <w:rFonts w:ascii="Times New Roman" w:hAnsi="Times New Roman" w:cs="Times New Roman"/>
-                <w:sz w:val="24"/>
-                <w:szCs w:val="24"/>
-              </w:rPr>
-              <w:t>REAK</w:t>
+              <w:t>W</w:t>
+            </w:r>
+            <w:r>
+              <w:rPr>
+                <w:rFonts w:ascii="Times New Roman" w:hAnsi="Times New Roman" w:cs="Times New Roman"/>
+                <w:sz w:val="24"/>
+                <w:szCs w:val="24"/>
+              </w:rPr>
+              <w:t>HILE</w:t>
             </w:r>
           </w:p>
         </w:tc>
@@ -1385,7 +1372,7 @@
                 <w:sz w:val="24"/>
                 <w:szCs w:val="24"/>
               </w:rPr>
-              <w:t>break</w:t>
+              <w:t>while</w:t>
             </w:r>
             <w:r>
               <w:rPr>
@@ -1419,15 +1406,15 @@
                 <w:sz w:val="24"/>
                 <w:szCs w:val="24"/>
               </w:rPr>
-              <w:t>C</w:t>
-            </w:r>
-            <w:r>
-              <w:rPr>
-                <w:rFonts w:ascii="Times New Roman" w:hAnsi="Times New Roman" w:cs="Times New Roman"/>
-                <w:sz w:val="24"/>
-                <w:szCs w:val="24"/>
-              </w:rPr>
-              <w:t>ONTINUE</w:t>
+              <w:t>B</w:t>
+            </w:r>
+            <w:r>
+              <w:rPr>
+                <w:rFonts w:ascii="Times New Roman" w:hAnsi="Times New Roman" w:cs="Times New Roman"/>
+                <w:sz w:val="24"/>
+                <w:szCs w:val="24"/>
+              </w:rPr>
+              <w:t>REAK</w:t>
             </w:r>
           </w:p>
         </w:tc>
@@ -1459,7 +1446,7 @@
                 <w:sz w:val="24"/>
                 <w:szCs w:val="24"/>
               </w:rPr>
-              <w:t>continue</w:t>
+              <w:t>break</w:t>
             </w:r>
             <w:r>
               <w:rPr>
@@ -1493,15 +1480,15 @@
                 <w:sz w:val="24"/>
                 <w:szCs w:val="24"/>
               </w:rPr>
-              <w:t>R</w:t>
-            </w:r>
-            <w:r>
-              <w:rPr>
-                <w:rFonts w:ascii="Times New Roman" w:hAnsi="Times New Roman" w:cs="Times New Roman"/>
-                <w:sz w:val="24"/>
-                <w:szCs w:val="24"/>
-              </w:rPr>
-              <w:t>ETURN</w:t>
+              <w:t>C</w:t>
+            </w:r>
+            <w:r>
+              <w:rPr>
+                <w:rFonts w:ascii="Times New Roman" w:hAnsi="Times New Roman" w:cs="Times New Roman"/>
+                <w:sz w:val="24"/>
+                <w:szCs w:val="24"/>
+              </w:rPr>
+              <w:t>ONTINUE</w:t>
             </w:r>
           </w:p>
         </w:tc>
@@ -1533,7 +1520,7 @@
                 <w:sz w:val="24"/>
                 <w:szCs w:val="24"/>
               </w:rPr>
-              <w:t>return</w:t>
+              <w:t>continue</w:t>
             </w:r>
             <w:r>
               <w:rPr>
@@ -1563,11 +1550,19 @@
             </w:pPr>
             <w:r>
               <w:rPr>
-                <w:rFonts w:ascii="Times New Roman" w:hAnsi="Times New Roman" w:cs="Times New Roman"/>
-                <w:sz w:val="24"/>
-                <w:szCs w:val="24"/>
-              </w:rPr>
-              <w:t>IDENT</w:t>
+                <w:rFonts w:ascii="Times New Roman" w:hAnsi="Times New Roman" w:cs="Times New Roman" w:hint="eastAsia"/>
+                <w:sz w:val="24"/>
+                <w:szCs w:val="24"/>
+              </w:rPr>
+              <w:t>R</w:t>
+            </w:r>
+            <w:r>
+              <w:rPr>
+                <w:rFonts w:ascii="Times New Roman" w:hAnsi="Times New Roman" w:cs="Times New Roman"/>
+                <w:sz w:val="24"/>
+                <w:szCs w:val="24"/>
+              </w:rPr>
+              <w:t>ETURN</w:t>
             </w:r>
           </w:p>
         </w:tc>
@@ -1591,108 +1586,23 @@
                 <w:sz w:val="24"/>
                 <w:szCs w:val="24"/>
               </w:rPr>
-              <w:t>{</w:t>
-            </w:r>
-            <w:r>
-              <w:rPr>
-                <w:rFonts w:ascii="Times New Roman" w:hAnsi="Times New Roman" w:cs="Times New Roman" w:hint="eastAsia"/>
-                <w:sz w:val="24"/>
-                <w:szCs w:val="24"/>
-              </w:rPr>
-              <w:t>letter</w:t>
-            </w:r>
-            <w:r>
-              <w:rPr>
-                <w:rFonts w:ascii="Times New Roman" w:hAnsi="Times New Roman" w:cs="Times New Roman"/>
-                <w:sz w:val="24"/>
-                <w:szCs w:val="24"/>
-              </w:rPr>
-              <w:t>}({</w:t>
-            </w:r>
-            <w:r>
-              <w:rPr>
-                <w:rFonts w:ascii="Times New Roman" w:hAnsi="Times New Roman" w:cs="Times New Roman" w:hint="eastAsia"/>
-                <w:sz w:val="24"/>
-                <w:szCs w:val="24"/>
-              </w:rPr>
-              <w:t>letter</w:t>
-            </w:r>
-            <w:r>
-              <w:rPr>
-                <w:rFonts w:ascii="Times New Roman" w:hAnsi="Times New Roman" w:cs="Times New Roman"/>
-                <w:sz w:val="24"/>
-                <w:szCs w:val="24"/>
-              </w:rPr>
-              <w:t>}|{</w:t>
-            </w:r>
-            <w:r>
-              <w:rPr>
-                <w:rFonts w:ascii="Times New Roman" w:hAnsi="Times New Roman" w:cs="Times New Roman" w:hint="eastAsia"/>
-                <w:sz w:val="24"/>
-                <w:szCs w:val="24"/>
-              </w:rPr>
-              <w:t>digit</w:t>
-            </w:r>
-            <w:r>
-              <w:rPr>
-                <w:rFonts w:ascii="Times New Roman" w:hAnsi="Times New Roman" w:cs="Times New Roman"/>
-                <w:sz w:val="24"/>
-                <w:szCs w:val="24"/>
-              </w:rPr>
-              <w:t>})*</w:t>
-            </w:r>
-          </w:p>
-          <w:p>
-            <w:pPr>
-              <w:spacing w:line="360" w:lineRule="auto"/>
-              <w:jc w:val="center"/>
-              <w:rPr>
-                <w:rFonts w:ascii="Times New Roman" w:hAnsi="Times New Roman" w:cs="Times New Roman"/>
-                <w:sz w:val="24"/>
-                <w:szCs w:val="24"/>
-              </w:rPr>
-            </w:pPr>
-            <w:r>
-              <w:rPr>
-                <w:rFonts w:ascii="Times New Roman" w:hAnsi="Times New Roman" w:cs="Times New Roman"/>
-                <w:sz w:val="24"/>
-                <w:szCs w:val="24"/>
-              </w:rPr>
-              <w:t>(</w:t>
-            </w:r>
-            <w:proofErr w:type="spellStart"/>
-            <w:r>
-              <w:rPr>
-                <w:rFonts w:ascii="Times New Roman" w:hAnsi="Times New Roman" w:cs="Times New Roman"/>
-                <w:sz w:val="24"/>
-                <w:szCs w:val="24"/>
-              </w:rPr>
-              <w:t>yyval</w:t>
-            </w:r>
-            <w:proofErr w:type="spellEnd"/>
-            <w:r>
-              <w:rPr>
-                <w:rFonts w:ascii="Times New Roman" w:hAnsi="Times New Roman" w:cs="Times New Roman"/>
-                <w:sz w:val="24"/>
-                <w:szCs w:val="24"/>
-              </w:rPr>
-              <w:t>=</w:t>
-            </w:r>
-            <w:r>
-              <w:rPr>
-                <w:rFonts w:ascii="Times New Roman" w:hAnsi="Times New Roman" w:cs="Times New Roman"/>
-                <w:sz w:val="24"/>
-                <w:szCs w:val="24"/>
-              </w:rPr>
-              <w:t>字符串</w:t>
-            </w:r>
-            <w:r>
-              <w:rPr>
-                <w:rFonts w:ascii="Times New Roman" w:hAnsi="Times New Roman" w:cs="Times New Roman"/>
-                <w:sz w:val="24"/>
-                <w:szCs w:val="24"/>
-              </w:rPr>
-              <w:t>)</w:t>
+              <w:t>“</w:t>
+            </w:r>
+            <w:r>
+              <w:rPr>
+                <w:rFonts w:ascii="Times New Roman" w:hAnsi="Times New Roman" w:cs="Times New Roman"/>
+                <w:sz w:val="24"/>
+                <w:szCs w:val="24"/>
+              </w:rPr>
+              <w:t>return</w:t>
+            </w:r>
+            <w:r>
+              <w:rPr>
+                <w:rFonts w:ascii="Times New Roman" w:hAnsi="Times New Roman" w:cs="Times New Roman"/>
+                <w:sz w:val="24"/>
+                <w:szCs w:val="24"/>
+              </w:rPr>
+              <w:t>”</w:t>
             </w:r>
           </w:p>
         </w:tc>
@@ -1718,7 +1628,7 @@
                 <w:sz w:val="24"/>
                 <w:szCs w:val="24"/>
               </w:rPr>
-              <w:t>‘+’</w:t>
+              <w:t>IDENT</w:t>
             </w:r>
           </w:p>
         </w:tc>
@@ -1742,23 +1652,108 @@
                 <w:sz w:val="24"/>
                 <w:szCs w:val="24"/>
               </w:rPr>
-              <w:t>“</w:t>
-            </w:r>
-            <w:r>
-              <w:rPr>
-                <w:rFonts w:ascii="Times New Roman" w:hAnsi="Times New Roman" w:cs="Times New Roman"/>
-                <w:sz w:val="24"/>
-                <w:szCs w:val="24"/>
-              </w:rPr>
-              <w:t>+</w:t>
-            </w:r>
-            <w:r>
-              <w:rPr>
-                <w:rFonts w:ascii="Times New Roman" w:hAnsi="Times New Roman" w:cs="Times New Roman"/>
-                <w:sz w:val="24"/>
-                <w:szCs w:val="24"/>
-              </w:rPr>
-              <w:t>”</w:t>
+              <w:t>{</w:t>
+            </w:r>
+            <w:r>
+              <w:rPr>
+                <w:rFonts w:ascii="Times New Roman" w:hAnsi="Times New Roman" w:cs="Times New Roman" w:hint="eastAsia"/>
+                <w:sz w:val="24"/>
+                <w:szCs w:val="24"/>
+              </w:rPr>
+              <w:t>letter</w:t>
+            </w:r>
+            <w:r>
+              <w:rPr>
+                <w:rFonts w:ascii="Times New Roman" w:hAnsi="Times New Roman" w:cs="Times New Roman"/>
+                <w:sz w:val="24"/>
+                <w:szCs w:val="24"/>
+              </w:rPr>
+              <w:t>}({</w:t>
+            </w:r>
+            <w:r>
+              <w:rPr>
+                <w:rFonts w:ascii="Times New Roman" w:hAnsi="Times New Roman" w:cs="Times New Roman" w:hint="eastAsia"/>
+                <w:sz w:val="24"/>
+                <w:szCs w:val="24"/>
+              </w:rPr>
+              <w:t>letter</w:t>
+            </w:r>
+            <w:r>
+              <w:rPr>
+                <w:rFonts w:ascii="Times New Roman" w:hAnsi="Times New Roman" w:cs="Times New Roman"/>
+                <w:sz w:val="24"/>
+                <w:szCs w:val="24"/>
+              </w:rPr>
+              <w:t>}|{</w:t>
+            </w:r>
+            <w:r>
+              <w:rPr>
+                <w:rFonts w:ascii="Times New Roman" w:hAnsi="Times New Roman" w:cs="Times New Roman" w:hint="eastAsia"/>
+                <w:sz w:val="24"/>
+                <w:szCs w:val="24"/>
+              </w:rPr>
+              <w:t>digit</w:t>
+            </w:r>
+            <w:r>
+              <w:rPr>
+                <w:rFonts w:ascii="Times New Roman" w:hAnsi="Times New Roman" w:cs="Times New Roman"/>
+                <w:sz w:val="24"/>
+                <w:szCs w:val="24"/>
+              </w:rPr>
+              <w:t>})*</w:t>
+            </w:r>
+          </w:p>
+          <w:p>
+            <w:pPr>
+              <w:spacing w:line="360" w:lineRule="auto"/>
+              <w:jc w:val="center"/>
+              <w:rPr>
+                <w:rFonts w:ascii="Times New Roman" w:hAnsi="Times New Roman" w:cs="Times New Roman"/>
+                <w:sz w:val="24"/>
+                <w:szCs w:val="24"/>
+              </w:rPr>
+            </w:pPr>
+            <w:r>
+              <w:rPr>
+                <w:rFonts w:ascii="Times New Roman" w:hAnsi="Times New Roman" w:cs="Times New Roman"/>
+                <w:sz w:val="24"/>
+                <w:szCs w:val="24"/>
+              </w:rPr>
+              <w:t>(</w:t>
+            </w:r>
+            <w:proofErr w:type="spellStart"/>
+            <w:r>
+              <w:rPr>
+                <w:rFonts w:ascii="Times New Roman" w:hAnsi="Times New Roman" w:cs="Times New Roman"/>
+                <w:sz w:val="24"/>
+                <w:szCs w:val="24"/>
+              </w:rPr>
+              <w:t>yyval</w:t>
+            </w:r>
+            <w:proofErr w:type="spellEnd"/>
+            <w:r>
+              <w:rPr>
+                <w:rFonts w:ascii="Times New Roman" w:hAnsi="Times New Roman" w:cs="Times New Roman"/>
+                <w:sz w:val="24"/>
+                <w:szCs w:val="24"/>
+              </w:rPr>
+              <w:t>=</w:t>
+            </w:r>
+            <w:r>
+              <w:rPr>
+                <w:rFonts w:ascii="Times New Roman" w:hAnsi="Times New Roman" w:cs="Times New Roman"/>
+                <w:sz w:val="24"/>
+                <w:szCs w:val="24"/>
+              </w:rPr>
+              <w:t>字符串</w:t>
+            </w:r>
+            <w:r>
+              <w:rPr>
+                <w:rFonts w:ascii="Times New Roman" w:hAnsi="Times New Roman" w:cs="Times New Roman"/>
+                <w:sz w:val="24"/>
+                <w:szCs w:val="24"/>
+              </w:rPr>
+              <w:t>)</w:t>
             </w:r>
           </w:p>
         </w:tc>
@@ -1784,7 +1779,7 @@
                 <w:sz w:val="24"/>
                 <w:szCs w:val="24"/>
               </w:rPr>
-              <w:t>‘-’</w:t>
+              <w:t>‘+’</w:t>
             </w:r>
           </w:p>
         </w:tc>
@@ -1816,7 +1811,7 @@
                 <w:sz w:val="24"/>
                 <w:szCs w:val="24"/>
               </w:rPr>
-              <w:t>-</w:t>
+              <w:t>+</w:t>
             </w:r>
             <w:r>
               <w:rPr>
@@ -1850,7 +1845,7 @@
                 <w:sz w:val="24"/>
                 <w:szCs w:val="24"/>
               </w:rPr>
-              <w:t>‘*’</w:t>
+              <w:t>‘-’</w:t>
             </w:r>
           </w:p>
         </w:tc>
@@ -1882,7 +1877,7 @@
                 <w:sz w:val="24"/>
                 <w:szCs w:val="24"/>
               </w:rPr>
-              <w:t>*</w:t>
+              <w:t>-</w:t>
             </w:r>
             <w:r>
               <w:rPr>
@@ -1917,6 +1912,72 @@
                 <w:szCs w:val="24"/>
               </w:rPr>
               <w:lastRenderedPageBreak/>
+              <w:t>‘*’</w:t>
+            </w:r>
+          </w:p>
+        </w:tc>
+        <w:tc>
+          <w:tcPr>
+            <w:tcW w:w="4183" w:type="dxa"/>
+          </w:tcPr>
+          <w:p>
+            <w:pPr>
+              <w:spacing w:line="360" w:lineRule="auto"/>
+              <w:jc w:val="center"/>
+              <w:rPr>
+                <w:rFonts w:ascii="Times New Roman" w:hAnsi="Times New Roman" w:cs="Times New Roman"/>
+                <w:sz w:val="24"/>
+                <w:szCs w:val="24"/>
+              </w:rPr>
+            </w:pPr>
+            <w:r>
+              <w:rPr>
+                <w:rFonts w:ascii="Times New Roman" w:hAnsi="Times New Roman" w:cs="Times New Roman"/>
+                <w:sz w:val="24"/>
+                <w:szCs w:val="24"/>
+              </w:rPr>
+              <w:t>“</w:t>
+            </w:r>
+            <w:r>
+              <w:rPr>
+                <w:rFonts w:ascii="Times New Roman" w:hAnsi="Times New Roman" w:cs="Times New Roman"/>
+                <w:sz w:val="24"/>
+                <w:szCs w:val="24"/>
+              </w:rPr>
+              <w:t>*</w:t>
+            </w:r>
+            <w:r>
+              <w:rPr>
+                <w:rFonts w:ascii="Times New Roman" w:hAnsi="Times New Roman" w:cs="Times New Roman"/>
+                <w:sz w:val="24"/>
+                <w:szCs w:val="24"/>
+              </w:rPr>
+              <w:t>”</w:t>
+            </w:r>
+          </w:p>
+        </w:tc>
+      </w:tr>
+      <w:tr>
+        <w:tc>
+          <w:tcPr>
+            <w:tcW w:w="4113" w:type="dxa"/>
+          </w:tcPr>
+          <w:p>
+            <w:pPr>
+              <w:spacing w:line="360" w:lineRule="auto"/>
+              <w:jc w:val="center"/>
+              <w:rPr>
+                <w:rFonts w:ascii="Times New Roman" w:hAnsi="Times New Roman" w:cs="Times New Roman"/>
+                <w:sz w:val="24"/>
+                <w:szCs w:val="24"/>
+              </w:rPr>
+            </w:pPr>
+            <w:r>
+              <w:rPr>
+                <w:rFonts w:ascii="Times New Roman" w:hAnsi="Times New Roman" w:cs="Times New Roman"/>
+                <w:sz w:val="24"/>
+                <w:szCs w:val="24"/>
+              </w:rPr>
               <w:t>‘/’</w:t>
             </w:r>
           </w:p>
@@ -3801,6 +3862,7 @@
           <w:color w:val="000000"/>
           <w:sz w:val="21"/>
         </w:rPr>
+        <w:lastRenderedPageBreak/>
         <w:tab/>
         <w:t>error("unterminated comment");</w:t>
       </w:r>
@@ -3898,7 +3960,6 @@
           <w:rFonts w:hint="eastAsia"/>
           <w:sz w:val="24"/>
         </w:rPr>
-        <w:lastRenderedPageBreak/>
         <w:t>词法需跳过空格和错误单词</w:t>
       </w:r>
     </w:p>
@@ -4421,7 +4482,16 @@
                 <w:sz w:val="24"/>
                 <w:szCs w:val="24"/>
               </w:rPr>
-              <w:t xml:space="preserve"> | </w:t>
+              <w:t xml:space="preserve"> |</w:t>
+            </w:r>
+            <w:bookmarkStart w:id="1" w:name="_GoBack"/>
+            <w:r>
+              <w:rPr>
+                <w:rFonts w:ascii="Times New Roman" w:hAnsi="Times New Roman" w:cs="Times New Roman"/>
+                <w:sz w:val="24"/>
+                <w:szCs w:val="24"/>
+              </w:rPr>
+              <w:t xml:space="preserve"> </w:t>
             </w:r>
             <w:proofErr w:type="spellStart"/>
             <w:r>
@@ -4432,6 +4502,7 @@
               </w:rPr>
               <w:t>Decl</w:t>
             </w:r>
+            <w:bookmarkEnd w:id="1"/>
             <w:proofErr w:type="spellEnd"/>
             <w:r>
               <w:rPr>
@@ -4754,7 +4825,7 @@
                 <w:sz w:val="24"/>
                 <w:szCs w:val="24"/>
               </w:rPr>
-              <w:t>TempA</w:t>
+              <w:t>ConstDef_list</w:t>
             </w:r>
             <w:proofErr w:type="spellEnd"/>
             <w:r>
@@ -4800,7 +4871,7 @@
                 <w:sz w:val="24"/>
                 <w:szCs w:val="24"/>
               </w:rPr>
-              <w:t>TempA</w:t>
+              <w:t>ConstDef_list</w:t>
             </w:r>
             <w:proofErr w:type="spellEnd"/>
             <w:r>
@@ -4834,16 +4905,16 @@
                 <w:sz w:val="24"/>
                 <w:szCs w:val="24"/>
               </w:rPr>
-              <w:t>TempA</w:t>
-            </w:r>
-            <w:proofErr w:type="spellEnd"/>
-            <w:r>
-              <w:rPr>
-                <w:rFonts w:ascii="Times New Roman" w:hAnsi="Times New Roman" w:cs="Times New Roman"/>
-                <w:sz w:val="24"/>
-                <w:szCs w:val="24"/>
-              </w:rPr>
-              <w:t xml:space="preserve"> </w:t>
+              <w:t>ConstDef</w:t>
+            </w:r>
+            <w:proofErr w:type="spellEnd"/>
+            <w:r>
+              <w:rPr>
+                <w:rFonts w:ascii="Times New Roman" w:hAnsi="Times New Roman" w:cs="Times New Roman"/>
+                <w:sz w:val="24"/>
+                <w:szCs w:val="24"/>
+              </w:rPr>
+              <w:t xml:space="preserve">_ list </w:t>
             </w:r>
             <w:r>
               <w:rPr>
@@ -4946,6 +5017,7 @@
                 <w:rFonts w:ascii="Times New Roman" w:hAnsi="Times New Roman" w:cs="Times New Roman"/>
                 <w:sz w:val="24"/>
                 <w:szCs w:val="24"/>
+                <w:highlight w:val="yellow"/>
               </w:rPr>
               <w:t>BType</w:t>
             </w:r>
@@ -4955,6 +5027,7 @@
                 <w:rFonts w:ascii="Times New Roman" w:hAnsi="Times New Roman" w:cs="Times New Roman"/>
                 <w:sz w:val="24"/>
                 <w:szCs w:val="24"/>
+                <w:highlight w:val="yellow"/>
               </w:rPr>
               <w:sym w:font="Wingdings" w:char="F0E0"/>
             </w:r>
@@ -4964,8 +5037,29 @@
                 <w:b/>
                 <w:sz w:val="24"/>
                 <w:szCs w:val="24"/>
+                <w:highlight w:val="yellow"/>
               </w:rPr>
               <w:t>INT</w:t>
+            </w:r>
+            <w:r>
+              <w:rPr>
+                <w:rFonts w:ascii="Times New Roman" w:hAnsi="Times New Roman" w:cs="Times New Roman"/>
+                <w:b/>
+                <w:sz w:val="24"/>
+                <w:szCs w:val="24"/>
+                <w:highlight w:val="yellow"/>
+              </w:rPr>
+              <w:t xml:space="preserve"> | FLOAT</w:t>
+            </w:r>
+            <w:r>
+              <w:rPr>
+                <w:rFonts w:ascii="Times New Roman" w:hAnsi="Times New Roman" w:cs="Times New Roman"/>
+                <w:b/>
+                <w:sz w:val="24"/>
+                <w:szCs w:val="24"/>
+                <w:highlight w:val="yellow"/>
+              </w:rPr>
+              <w:t xml:space="preserve"> | BOOL</w:t>
             </w:r>
           </w:p>
         </w:tc>
@@ -5374,25 +5468,25 @@
                 <w:sz w:val="24"/>
                 <w:szCs w:val="24"/>
               </w:rPr>
-              <w:t>Temp</w:t>
-            </w:r>
-            <w:r>
-              <w:rPr>
-                <w:rFonts w:ascii="Times New Roman" w:hAnsi="Times New Roman" w:cs="Times New Roman"/>
-                <w:sz w:val="24"/>
-                <w:szCs w:val="24"/>
-              </w:rPr>
-              <w:t>B</w:t>
-            </w:r>
-            <w:proofErr w:type="spellEnd"/>
-            <w:r>
-              <w:rPr>
-                <w:rFonts w:ascii="Times New Roman" w:hAnsi="Times New Roman" w:cs="Times New Roman"/>
-                <w:b/>
-                <w:sz w:val="24"/>
-                <w:szCs w:val="24"/>
-              </w:rPr>
-              <w:t xml:space="preserve"> ‘}’</w:t>
+              <w:t>ConstExp</w:t>
+            </w:r>
+            <w:proofErr w:type="spellEnd"/>
+            <w:r>
+              <w:rPr>
+                <w:rFonts w:ascii="Times New Roman" w:hAnsi="Times New Roman" w:cs="Times New Roman"/>
+                <w:sz w:val="24"/>
+                <w:szCs w:val="24"/>
+              </w:rPr>
+              <w:t xml:space="preserve">_ list </w:t>
+            </w:r>
+            <w:r>
+              <w:rPr>
+                <w:rFonts w:ascii="Times New Roman" w:hAnsi="Times New Roman" w:cs="Times New Roman"/>
+                <w:b/>
+                <w:sz w:val="24"/>
+                <w:szCs w:val="24"/>
+              </w:rPr>
+              <w:t>‘}’</w:t>
             </w:r>
           </w:p>
           <w:p>
@@ -5412,17 +5506,17 @@
                 <w:sz w:val="24"/>
                 <w:szCs w:val="24"/>
               </w:rPr>
-              <w:t>Temp</w:t>
-            </w:r>
-            <w:r>
-              <w:rPr>
-                <w:rFonts w:ascii="Times New Roman" w:hAnsi="Times New Roman" w:cs="Times New Roman"/>
-                <w:sz w:val="24"/>
-                <w:szCs w:val="24"/>
-              </w:rPr>
-              <w:t>B</w:t>
-            </w:r>
-            <w:proofErr w:type="spellEnd"/>
+              <w:t>ConstExp</w:t>
+            </w:r>
+            <w:proofErr w:type="spellEnd"/>
+            <w:r>
+              <w:rPr>
+                <w:rFonts w:ascii="Times New Roman" w:hAnsi="Times New Roman" w:cs="Times New Roman"/>
+                <w:sz w:val="24"/>
+                <w:szCs w:val="24"/>
+              </w:rPr>
+              <w:t xml:space="preserve">_ list </w:t>
+            </w:r>
             <w:r>
               <w:rPr>
                 <w:rFonts w:ascii="Times New Roman" w:hAnsi="Times New Roman" w:cs="Times New Roman"/>
@@ -5446,24 +5540,16 @@
                 <w:sz w:val="24"/>
                 <w:szCs w:val="24"/>
               </w:rPr>
-              <w:t>Temp</w:t>
-            </w:r>
-            <w:r>
-              <w:rPr>
-                <w:rFonts w:ascii="Times New Roman" w:hAnsi="Times New Roman" w:cs="Times New Roman"/>
-                <w:sz w:val="24"/>
-                <w:szCs w:val="24"/>
-              </w:rPr>
-              <w:t>B</w:t>
-            </w:r>
-            <w:proofErr w:type="spellEnd"/>
-            <w:r>
-              <w:rPr>
-                <w:rFonts w:ascii="Times New Roman" w:hAnsi="Times New Roman" w:cs="Times New Roman"/>
-                <w:sz w:val="24"/>
-                <w:szCs w:val="24"/>
-              </w:rPr>
-              <w:t xml:space="preserve"> </w:t>
+              <w:t>ConstExp</w:t>
+            </w:r>
+            <w:proofErr w:type="spellEnd"/>
+            <w:r>
+              <w:rPr>
+                <w:rFonts w:ascii="Times New Roman" w:hAnsi="Times New Roman" w:cs="Times New Roman"/>
+                <w:sz w:val="24"/>
+                <w:szCs w:val="24"/>
+              </w:rPr>
+              <w:t xml:space="preserve">_ list </w:t>
             </w:r>
             <w:r>
               <w:rPr>
@@ -5637,17 +5723,71 @@
                 <w:sz w:val="24"/>
                 <w:szCs w:val="24"/>
               </w:rPr>
-              <w:t>Temp</w:t>
-            </w:r>
-            <w:r>
-              <w:rPr>
-                <w:rFonts w:ascii="Times New Roman" w:hAnsi="Times New Roman" w:cs="Times New Roman"/>
-                <w:sz w:val="24"/>
-                <w:szCs w:val="24"/>
-              </w:rPr>
-              <w:t>C</w:t>
-            </w:r>
-            <w:proofErr w:type="spellEnd"/>
+              <w:t>VarDef</w:t>
+            </w:r>
+            <w:proofErr w:type="spellEnd"/>
+            <w:r>
+              <w:rPr>
+                <w:rFonts w:ascii="Times New Roman" w:hAnsi="Times New Roman" w:cs="Times New Roman"/>
+                <w:sz w:val="24"/>
+                <w:szCs w:val="24"/>
+              </w:rPr>
+              <w:t xml:space="preserve">_ list </w:t>
+            </w:r>
+            <w:r>
+              <w:rPr>
+                <w:rFonts w:ascii="Times New Roman" w:hAnsi="Times New Roman" w:cs="Times New Roman"/>
+                <w:sz w:val="24"/>
+                <w:szCs w:val="24"/>
+              </w:rPr>
+              <w:t>‘</w:t>
+            </w:r>
+            <w:r>
+              <w:rPr>
+                <w:rFonts w:ascii="Times New Roman" w:hAnsi="Times New Roman" w:cs="Times New Roman"/>
+                <w:b/>
+                <w:sz w:val="24"/>
+                <w:szCs w:val="24"/>
+              </w:rPr>
+              <w:t>;’</w:t>
+            </w:r>
+          </w:p>
+          <w:p>
+            <w:pPr>
+              <w:spacing w:line="360" w:lineRule="auto"/>
+              <w:jc w:val="left"/>
+              <w:rPr>
+                <w:rFonts w:ascii="Times New Roman" w:hAnsi="Times New Roman" w:cs="Times New Roman"/>
+                <w:sz w:val="24"/>
+                <w:szCs w:val="24"/>
+              </w:rPr>
+            </w:pPr>
+            <w:proofErr w:type="spellStart"/>
+            <w:r>
+              <w:rPr>
+                <w:rFonts w:ascii="Times New Roman" w:hAnsi="Times New Roman" w:cs="Times New Roman"/>
+                <w:sz w:val="24"/>
+                <w:szCs w:val="24"/>
+              </w:rPr>
+              <w:t>VarDef</w:t>
+            </w:r>
+            <w:proofErr w:type="spellEnd"/>
+            <w:r>
+              <w:rPr>
+                <w:rFonts w:ascii="Times New Roman" w:hAnsi="Times New Roman" w:cs="Times New Roman"/>
+                <w:sz w:val="24"/>
+                <w:szCs w:val="24"/>
+              </w:rPr>
+              <w:t xml:space="preserve">_ list </w:t>
+            </w:r>
+            <w:r>
+              <w:rPr>
+                <w:rFonts w:ascii="Times New Roman" w:hAnsi="Times New Roman" w:cs="Times New Roman"/>
+                <w:sz w:val="24"/>
+                <w:szCs w:val="24"/>
+              </w:rPr>
+              <w:sym w:font="Wingdings" w:char="F0E0"/>
+            </w:r>
             <w:r>
               <w:rPr>
                 <w:rFonts w:ascii="Times New Roman" w:hAnsi="Times New Roman" w:cs="Times New Roman"/>
@@ -5656,86 +5796,32 @@
               </w:rPr>
               <w:t xml:space="preserve"> </w:t>
             </w:r>
-            <w:r>
-              <w:rPr>
-                <w:rFonts w:ascii="Times New Roman" w:hAnsi="Times New Roman" w:cs="Times New Roman"/>
-                <w:sz w:val="24"/>
-                <w:szCs w:val="24"/>
-              </w:rPr>
-              <w:t>‘</w:t>
-            </w:r>
-            <w:r>
-              <w:rPr>
-                <w:rFonts w:ascii="Times New Roman" w:hAnsi="Times New Roman" w:cs="Times New Roman"/>
-                <w:b/>
-                <w:sz w:val="24"/>
-                <w:szCs w:val="24"/>
-              </w:rPr>
-              <w:t>;’</w:t>
-            </w:r>
-          </w:p>
-          <w:p>
-            <w:pPr>
-              <w:spacing w:line="360" w:lineRule="auto"/>
-              <w:jc w:val="left"/>
-              <w:rPr>
-                <w:rFonts w:ascii="Times New Roman" w:hAnsi="Times New Roman" w:cs="Times New Roman"/>
-                <w:sz w:val="24"/>
-                <w:szCs w:val="24"/>
-              </w:rPr>
-            </w:pPr>
-            <w:proofErr w:type="spellStart"/>
-            <w:r>
-              <w:rPr>
-                <w:rFonts w:ascii="Times New Roman" w:hAnsi="Times New Roman" w:cs="Times New Roman"/>
-                <w:sz w:val="24"/>
-                <w:szCs w:val="24"/>
-              </w:rPr>
-              <w:t>Temp</w:t>
-            </w:r>
-            <w:r>
-              <w:rPr>
-                <w:rFonts w:ascii="Times New Roman" w:hAnsi="Times New Roman" w:cs="Times New Roman"/>
-                <w:sz w:val="24"/>
-                <w:szCs w:val="24"/>
-              </w:rPr>
-              <w:t>C</w:t>
-            </w:r>
-            <w:proofErr w:type="spellEnd"/>
-            <w:r>
-              <w:rPr>
-                <w:rFonts w:ascii="Times New Roman" w:hAnsi="Times New Roman" w:cs="Times New Roman"/>
-                <w:sz w:val="24"/>
-                <w:szCs w:val="24"/>
-              </w:rPr>
-              <w:sym w:font="Wingdings" w:char="F0E0"/>
-            </w:r>
-            <w:proofErr w:type="spellStart"/>
-            <w:r>
-              <w:rPr>
-                <w:rFonts w:ascii="Times New Roman" w:hAnsi="Times New Roman" w:cs="Times New Roman"/>
-                <w:sz w:val="24"/>
-                <w:szCs w:val="24"/>
-              </w:rPr>
-              <w:t>Temp</w:t>
-            </w:r>
-            <w:r>
-              <w:rPr>
-                <w:rFonts w:ascii="Times New Roman" w:hAnsi="Times New Roman" w:cs="Times New Roman"/>
-                <w:sz w:val="24"/>
-                <w:szCs w:val="24"/>
-              </w:rPr>
-              <w:t>C</w:t>
-            </w:r>
-            <w:proofErr w:type="spellEnd"/>
-            <w:r>
-              <w:rPr>
-                <w:rFonts w:ascii="Times New Roman" w:hAnsi="Times New Roman" w:cs="Times New Roman"/>
-                <w:b/>
-                <w:sz w:val="24"/>
-                <w:szCs w:val="24"/>
-              </w:rPr>
-              <w:t xml:space="preserve"> ‘,’</w:t>
+            <w:proofErr w:type="spellStart"/>
+            <w:r>
+              <w:rPr>
+                <w:rFonts w:ascii="Times New Roman" w:hAnsi="Times New Roman" w:cs="Times New Roman"/>
+                <w:sz w:val="24"/>
+                <w:szCs w:val="24"/>
+              </w:rPr>
+              <w:t>VarDef</w:t>
+            </w:r>
+            <w:proofErr w:type="spellEnd"/>
+            <w:r>
+              <w:rPr>
+                <w:rFonts w:ascii="Times New Roman" w:hAnsi="Times New Roman" w:cs="Times New Roman"/>
+                <w:sz w:val="24"/>
+                <w:szCs w:val="24"/>
+              </w:rPr>
+              <w:t xml:space="preserve">_ list </w:t>
+            </w:r>
+            <w:r>
+              <w:rPr>
+                <w:rFonts w:ascii="Times New Roman" w:hAnsi="Times New Roman" w:cs="Times New Roman"/>
+                <w:b/>
+                <w:sz w:val="24"/>
+                <w:szCs w:val="24"/>
+              </w:rPr>
+              <w:t>‘,’</w:t>
             </w:r>
             <w:r>
               <w:rPr>
@@ -6328,25 +6414,16 @@
                 <w:sz w:val="24"/>
                 <w:szCs w:val="24"/>
               </w:rPr>
-              <w:t>Temp</w:t>
-            </w:r>
-            <w:r>
-              <w:rPr>
-                <w:rFonts w:ascii="Times New Roman" w:hAnsi="Times New Roman" w:cs="Times New Roman"/>
-                <w:sz w:val="24"/>
-                <w:szCs w:val="24"/>
-              </w:rPr>
-              <w:t>D</w:t>
-            </w:r>
-            <w:proofErr w:type="spellEnd"/>
-            <w:r>
-              <w:rPr>
-                <w:rFonts w:ascii="Times New Roman" w:hAnsi="Times New Roman" w:cs="Times New Roman"/>
-                <w:b/>
-                <w:sz w:val="24"/>
-                <w:szCs w:val="24"/>
-              </w:rPr>
-              <w:t xml:space="preserve"> </w:t>
+              <w:t>Exp</w:t>
+            </w:r>
+            <w:proofErr w:type="spellEnd"/>
+            <w:r>
+              <w:rPr>
+                <w:rFonts w:ascii="Times New Roman" w:hAnsi="Times New Roman" w:cs="Times New Roman"/>
+                <w:sz w:val="24"/>
+                <w:szCs w:val="24"/>
+              </w:rPr>
+              <w:t xml:space="preserve">_ list </w:t>
             </w:r>
             <w:r>
               <w:rPr>
@@ -6377,24 +6454,14 @@
                 <w:szCs w:val="24"/>
               </w:rPr>
             </w:pPr>
-            <w:proofErr w:type="spellStart"/>
-            <w:r>
-              <w:rPr>
-                <w:rFonts w:ascii="Times New Roman" w:hAnsi="Times New Roman" w:cs="Times New Roman"/>
-                <w:sz w:val="24"/>
-                <w:szCs w:val="24"/>
-              </w:rPr>
-              <w:t>Temp</w:t>
-            </w:r>
-            <w:r>
-              <w:rPr>
-                <w:rFonts w:ascii="Times New Roman" w:hAnsi="Times New Roman" w:cs="Times New Roman"/>
-                <w:sz w:val="24"/>
-                <w:szCs w:val="24"/>
-              </w:rPr>
-              <w:t>D</w:t>
-            </w:r>
-            <w:proofErr w:type="spellEnd"/>
+            <w:r>
+              <w:rPr>
+                <w:rFonts w:ascii="Times New Roman" w:hAnsi="Times New Roman" w:cs="Times New Roman"/>
+                <w:sz w:val="24"/>
+                <w:szCs w:val="24"/>
+              </w:rPr>
+              <w:t xml:space="preserve">Exp_ list </w:t>
+            </w:r>
             <w:r>
               <w:rPr>
                 <w:rFonts w:ascii="Times New Roman" w:hAnsi="Times New Roman" w:cs="Times New Roman"/>
@@ -6403,31 +6470,13 @@
               </w:rPr>
               <w:sym w:font="Wingdings" w:char="F0E0"/>
             </w:r>
-            <w:proofErr w:type="spellStart"/>
-            <w:r>
-              <w:rPr>
-                <w:rFonts w:ascii="Times New Roman" w:hAnsi="Times New Roman" w:cs="Times New Roman"/>
-                <w:sz w:val="24"/>
-                <w:szCs w:val="24"/>
-              </w:rPr>
-              <w:t>Temp</w:t>
-            </w:r>
-            <w:r>
-              <w:rPr>
-                <w:rFonts w:ascii="Times New Roman" w:hAnsi="Times New Roman" w:cs="Times New Roman"/>
-                <w:sz w:val="24"/>
-                <w:szCs w:val="24"/>
-              </w:rPr>
-              <w:t>D</w:t>
-            </w:r>
-            <w:proofErr w:type="spellEnd"/>
-            <w:r>
-              <w:rPr>
-                <w:rFonts w:ascii="Times New Roman" w:hAnsi="Times New Roman" w:cs="Times New Roman"/>
-                <w:sz w:val="24"/>
-                <w:szCs w:val="24"/>
-              </w:rPr>
-              <w:t xml:space="preserve"> </w:t>
+            <w:r>
+              <w:rPr>
+                <w:rFonts w:ascii="Times New Roman" w:hAnsi="Times New Roman" w:cs="Times New Roman"/>
+                <w:sz w:val="24"/>
+                <w:szCs w:val="24"/>
+              </w:rPr>
+              <w:t xml:space="preserve"> Exp_ list </w:t>
             </w:r>
             <w:r>
               <w:rPr>
@@ -6514,7 +6563,6 @@
                 <w:szCs w:val="24"/>
               </w:rPr>
             </w:pPr>
-            <w:bookmarkStart w:id="1" w:name="_GoBack"/>
             <w:proofErr w:type="spellStart"/>
             <w:r>
               <w:rPr>
@@ -6524,7 +6572,6 @@
               </w:rPr>
               <w:t>FuncDef</w:t>
             </w:r>
-            <w:bookmarkEnd w:id="1"/>
             <w:proofErr w:type="spellEnd"/>
             <w:r>
               <w:rPr>
@@ -6831,17 +6878,17 @@
                 <w:sz w:val="24"/>
                 <w:szCs w:val="24"/>
               </w:rPr>
-              <w:t>Temp</w:t>
-            </w:r>
-            <w:r>
-              <w:rPr>
-                <w:rFonts w:ascii="Times New Roman" w:hAnsi="Times New Roman" w:cs="Times New Roman" w:hint="eastAsia"/>
-                <w:sz w:val="24"/>
-                <w:szCs w:val="24"/>
-              </w:rPr>
-              <w:t>E</w:t>
-            </w:r>
-            <w:proofErr w:type="spellEnd"/>
+              <w:t>FuncFParam</w:t>
+            </w:r>
+            <w:proofErr w:type="spellEnd"/>
+            <w:r>
+              <w:rPr>
+                <w:rFonts w:ascii="Times New Roman" w:hAnsi="Times New Roman" w:cs="Times New Roman"/>
+                <w:sz w:val="24"/>
+                <w:szCs w:val="24"/>
+              </w:rPr>
+              <w:t>_ list</w:t>
+            </w:r>
           </w:p>
           <w:p>
             <w:pPr>
@@ -6860,17 +6907,17 @@
                 <w:sz w:val="24"/>
                 <w:szCs w:val="24"/>
               </w:rPr>
-              <w:t>Temp</w:t>
-            </w:r>
-            <w:r>
-              <w:rPr>
-                <w:rFonts w:ascii="Times New Roman" w:hAnsi="Times New Roman" w:cs="Times New Roman"/>
-                <w:sz w:val="24"/>
-                <w:szCs w:val="24"/>
-              </w:rPr>
-              <w:t>E</w:t>
-            </w:r>
-            <w:proofErr w:type="spellEnd"/>
+              <w:t>FuncFParam</w:t>
+            </w:r>
+            <w:proofErr w:type="spellEnd"/>
+            <w:r>
+              <w:rPr>
+                <w:rFonts w:ascii="Times New Roman" w:hAnsi="Times New Roman" w:cs="Times New Roman"/>
+                <w:sz w:val="24"/>
+                <w:szCs w:val="24"/>
+              </w:rPr>
+              <w:t xml:space="preserve">_ list </w:t>
+            </w:r>
             <w:r>
               <w:rPr>
                 <w:rFonts w:ascii="Times New Roman" w:hAnsi="Times New Roman" w:cs="Times New Roman"/>
@@ -6879,24 +6926,6 @@
               </w:rPr>
               <w:sym w:font="Wingdings" w:char="F0E0"/>
             </w:r>
-            <w:proofErr w:type="spellStart"/>
-            <w:r>
-              <w:rPr>
-                <w:rFonts w:ascii="Times New Roman" w:hAnsi="Times New Roman" w:cs="Times New Roman"/>
-                <w:sz w:val="24"/>
-                <w:szCs w:val="24"/>
-              </w:rPr>
-              <w:t>Temp</w:t>
-            </w:r>
-            <w:r>
-              <w:rPr>
-                <w:rFonts w:ascii="Times New Roman" w:hAnsi="Times New Roman" w:cs="Times New Roman"/>
-                <w:sz w:val="24"/>
-                <w:szCs w:val="24"/>
-              </w:rPr>
-              <w:t>E</w:t>
-            </w:r>
-            <w:proofErr w:type="spellEnd"/>
             <w:r>
               <w:rPr>
                 <w:rFonts w:ascii="Times New Roman" w:hAnsi="Times New Roman" w:cs="Times New Roman"/>
@@ -6904,6 +6933,24 @@
                 <w:szCs w:val="24"/>
               </w:rPr>
               <w:t xml:space="preserve"> </w:t>
+            </w:r>
+            <w:proofErr w:type="spellStart"/>
+            <w:r>
+              <w:rPr>
+                <w:rFonts w:ascii="Times New Roman" w:hAnsi="Times New Roman" w:cs="Times New Roman"/>
+                <w:sz w:val="24"/>
+                <w:szCs w:val="24"/>
+              </w:rPr>
+              <w:t>FuncFParam</w:t>
+            </w:r>
+            <w:proofErr w:type="spellEnd"/>
+            <w:r>
+              <w:rPr>
+                <w:rFonts w:ascii="Times New Roman" w:hAnsi="Times New Roman" w:cs="Times New Roman"/>
+                <w:sz w:val="24"/>
+                <w:szCs w:val="24"/>
+              </w:rPr>
+              <w:t xml:space="preserve">_ list </w:t>
             </w:r>
             <w:r>
               <w:rPr>
@@ -7244,17 +7291,25 @@
                 <w:sz w:val="24"/>
                 <w:szCs w:val="24"/>
               </w:rPr>
-              <w:t>TempF</w:t>
-            </w:r>
-            <w:proofErr w:type="spellEnd"/>
-            <w:r>
-              <w:rPr>
-                <w:rFonts w:ascii="Times New Roman" w:hAnsi="Times New Roman" w:cs="Times New Roman"/>
-                <w:b/>
-                <w:sz w:val="24"/>
-                <w:szCs w:val="24"/>
-              </w:rPr>
-              <w:t xml:space="preserve"> ‘}’</w:t>
+              <w:t>BlockItem_list</w:t>
+            </w:r>
+            <w:proofErr w:type="spellEnd"/>
+            <w:r>
+              <w:rPr>
+                <w:rFonts w:ascii="Times New Roman" w:hAnsi="Times New Roman" w:cs="Times New Roman"/>
+                <w:sz w:val="24"/>
+                <w:szCs w:val="24"/>
+              </w:rPr>
+              <w:t xml:space="preserve"> </w:t>
+            </w:r>
+            <w:r>
+              <w:rPr>
+                <w:rFonts w:ascii="Times New Roman" w:hAnsi="Times New Roman" w:cs="Times New Roman"/>
+                <w:b/>
+                <w:sz w:val="24"/>
+                <w:szCs w:val="24"/>
+              </w:rPr>
+              <w:t>‘}’</w:t>
             </w:r>
           </w:p>
           <w:p>
@@ -7274,9 +7329,17 @@
                 <w:sz w:val="24"/>
                 <w:szCs w:val="24"/>
               </w:rPr>
-              <w:t>TempF</w:t>
-            </w:r>
-            <w:proofErr w:type="spellEnd"/>
+              <w:t>BlockItem_list</w:t>
+            </w:r>
+            <w:proofErr w:type="spellEnd"/>
+            <w:r>
+              <w:rPr>
+                <w:rFonts w:ascii="Times New Roman" w:hAnsi="Times New Roman" w:cs="Times New Roman"/>
+                <w:sz w:val="24"/>
+                <w:szCs w:val="24"/>
+              </w:rPr>
+              <w:t xml:space="preserve"> </w:t>
+            </w:r>
             <w:r>
               <w:rPr>
                 <w:rFonts w:ascii="Times New Roman" w:hAnsi="Times New Roman" w:cs="Times New Roman"/>
@@ -7285,14 +7348,22 @@
               </w:rPr>
               <w:sym w:font="Wingdings" w:char="F0E0"/>
             </w:r>
-            <w:proofErr w:type="spellStart"/>
-            <w:r>
-              <w:rPr>
-                <w:rFonts w:ascii="Times New Roman" w:hAnsi="Times New Roman" w:cs="Times New Roman"/>
-                <w:sz w:val="24"/>
-                <w:szCs w:val="24"/>
-              </w:rPr>
-              <w:t>TempF</w:t>
+            <w:r>
+              <w:rPr>
+                <w:rFonts w:ascii="Times New Roman" w:hAnsi="Times New Roman" w:cs="Times New Roman"/>
+                <w:sz w:val="24"/>
+                <w:szCs w:val="24"/>
+              </w:rPr>
+              <w:t xml:space="preserve"> </w:t>
+            </w:r>
+            <w:proofErr w:type="spellStart"/>
+            <w:r>
+              <w:rPr>
+                <w:rFonts w:ascii="Times New Roman" w:hAnsi="Times New Roman" w:cs="Times New Roman"/>
+                <w:sz w:val="24"/>
+                <w:szCs w:val="24"/>
+              </w:rPr>
+              <w:t>BlockItem_list</w:t>
             </w:r>
             <w:proofErr w:type="spellEnd"/>
             <w:r>
@@ -8086,7 +8157,15 @@
                 <w:sz w:val="24"/>
                 <w:szCs w:val="24"/>
               </w:rPr>
-              <w:t>EXP</w:t>
+              <w:t>E</w:t>
+            </w:r>
+            <w:r>
+              <w:rPr>
+                <w:rFonts w:ascii="Times New Roman" w:hAnsi="Times New Roman" w:cs="Times New Roman" w:hint="eastAsia"/>
+                <w:sz w:val="24"/>
+                <w:szCs w:val="24"/>
+              </w:rPr>
+              <w:t>xp</w:t>
             </w:r>
             <w:r>
               <w:rPr>
@@ -8894,7 +8973,7 @@
               <w:spacing w:line="360" w:lineRule="auto"/>
               <w:jc w:val="left"/>
               <w:rPr>
-                <w:rFonts w:ascii="Times New Roman" w:hAnsi="Times New Roman" w:cs="Times New Roman"/>
+                <w:rFonts w:ascii="Times New Roman" w:hAnsi="Times New Roman" w:cs="Times New Roman" w:hint="eastAsia"/>
                 <w:sz w:val="24"/>
                 <w:szCs w:val="24"/>
               </w:rPr>
@@ -8932,89 +9011,9 @@
                 <w:sz w:val="24"/>
                 <w:szCs w:val="24"/>
               </w:rPr>
-              <w:t>TempG</w:t>
-            </w:r>
-            <w:proofErr w:type="spellEnd"/>
-          </w:p>
-          <w:p>
-            <w:pPr>
-              <w:spacing w:line="360" w:lineRule="auto"/>
-              <w:jc w:val="left"/>
-              <w:rPr>
-                <w:rFonts w:ascii="Times New Roman" w:hAnsi="Times New Roman" w:cs="Times New Roman"/>
-                <w:sz w:val="24"/>
-                <w:szCs w:val="24"/>
-              </w:rPr>
-            </w:pPr>
-            <w:proofErr w:type="spellStart"/>
-            <w:r>
-              <w:rPr>
-                <w:rFonts w:ascii="Times New Roman" w:hAnsi="Times New Roman" w:cs="Times New Roman"/>
-                <w:sz w:val="24"/>
-                <w:szCs w:val="24"/>
-              </w:rPr>
-              <w:t>TempG</w:t>
-            </w:r>
-            <w:proofErr w:type="spellEnd"/>
-            <w:r>
-              <w:rPr>
-                <w:rFonts w:ascii="Times New Roman" w:hAnsi="Times New Roman" w:cs="Times New Roman"/>
-                <w:sz w:val="24"/>
-                <w:szCs w:val="24"/>
-              </w:rPr>
-              <w:sym w:font="Wingdings" w:char="F0E0"/>
-            </w:r>
-            <w:proofErr w:type="spellStart"/>
-            <w:r>
-              <w:rPr>
-                <w:rFonts w:ascii="Times New Roman" w:hAnsi="Times New Roman" w:cs="Times New Roman"/>
-                <w:sz w:val="24"/>
-                <w:szCs w:val="24"/>
-              </w:rPr>
-              <w:t>TempG</w:t>
-            </w:r>
-            <w:proofErr w:type="spellEnd"/>
-            <w:r>
-              <w:rPr>
-                <w:rFonts w:ascii="Times New Roman" w:hAnsi="Times New Roman" w:cs="Times New Roman"/>
-                <w:sz w:val="24"/>
-                <w:szCs w:val="24"/>
-              </w:rPr>
-              <w:t xml:space="preserve"> </w:t>
-            </w:r>
-            <w:r>
-              <w:rPr>
-                <w:rFonts w:ascii="Times New Roman" w:hAnsi="Times New Roman" w:cs="Times New Roman"/>
-                <w:b/>
-                <w:sz w:val="24"/>
-                <w:szCs w:val="24"/>
-              </w:rPr>
-              <w:t>‘,’</w:t>
-            </w:r>
-            <w:r>
-              <w:rPr>
-                <w:rFonts w:ascii="Times New Roman" w:hAnsi="Times New Roman" w:cs="Times New Roman"/>
-                <w:sz w:val="24"/>
-                <w:szCs w:val="24"/>
-              </w:rPr>
-              <w:t xml:space="preserve"> Exp</w:t>
-            </w:r>
-            <w:r>
-              <w:rPr>
-                <w:rFonts w:ascii="Times New Roman" w:hAnsi="Times New Roman" w:cs="Times New Roman"/>
-                <w:sz w:val="24"/>
-                <w:szCs w:val="24"/>
-              </w:rPr>
-              <w:t xml:space="preserve"> | </w:t>
-            </w:r>
-            <w:r>
-              <w:rPr>
-                <w:rFonts w:ascii="Times New Roman" w:hAnsi="Times New Roman" w:cs="Times New Roman" w:hint="eastAsia"/>
-                <w:sz w:val="24"/>
-                <w:szCs w:val="24"/>
-              </w:rPr>
-              <w:t>ε</w:t>
-            </w:r>
+              <w:t>Exp_list</w:t>
+            </w:r>
+            <w:proofErr w:type="spellEnd"/>
           </w:p>
         </w:tc>
       </w:tr>
@@ -9727,16 +9726,7 @@
                 <w:sz w:val="24"/>
                 <w:szCs w:val="24"/>
               </w:rPr>
-              <w:t>G</w:t>
-            </w:r>
-            <w:r>
-              <w:rPr>
-                <w:rFonts w:ascii="Times New Roman" w:hAnsi="Times New Roman" w:cs="Times New Roman"/>
-                <w:b/>
-                <w:sz w:val="24"/>
-                <w:szCs w:val="24"/>
-              </w:rPr>
-              <w:t>E_OP</w:t>
+              <w:t>GE_OP</w:t>
             </w:r>
             <w:r>
               <w:rPr>
@@ -9875,16 +9865,7 @@
                 <w:sz w:val="24"/>
                 <w:szCs w:val="24"/>
               </w:rPr>
-              <w:t>EQ</w:t>
-            </w:r>
-            <w:r>
-              <w:rPr>
-                <w:rFonts w:ascii="Times New Roman" w:hAnsi="Times New Roman" w:cs="Times New Roman"/>
-                <w:b/>
-                <w:sz w:val="24"/>
-                <w:szCs w:val="24"/>
-              </w:rPr>
-              <w:t>_OP</w:t>
+              <w:t>EQ_OP</w:t>
             </w:r>
             <w:r>
               <w:rPr>
@@ -9951,16 +9932,7 @@
                 <w:sz w:val="24"/>
                 <w:szCs w:val="24"/>
               </w:rPr>
-              <w:t>NE</w:t>
-            </w:r>
-            <w:r>
-              <w:rPr>
-                <w:rFonts w:ascii="Times New Roman" w:hAnsi="Times New Roman" w:cs="Times New Roman"/>
-                <w:b/>
-                <w:sz w:val="24"/>
-                <w:szCs w:val="24"/>
-              </w:rPr>
-              <w:t>_OP</w:t>
+              <w:t>NE_OP</w:t>
             </w:r>
             <w:r>
               <w:rPr>
@@ -11911,7 +11883,7 @@
 </file>
 
 <file path=customXml/itemProps1.xml><?xml version="1.0" encoding="utf-8"?>
-<ds:datastoreItem xmlns:ds="http://schemas.openxmlformats.org/officeDocument/2006/customXml" ds:itemID="{3470D763-960C-44CE-84E3-2D177557C7EF}">
+<ds:datastoreItem xmlns:ds="http://schemas.openxmlformats.org/officeDocument/2006/customXml" ds:itemID="{BD018BD8-261B-4528-8524-0557281A2F35}">
   <ds:schemaRefs>
     <ds:schemaRef ds:uri="http://schemas.openxmlformats.org/officeDocument/2006/bibliography"/>
   </ds:schemaRefs>

</xml_diff>